<commit_message>
Implement session storage for Login
</commit_message>
<xml_diff>
--- a/Documents/ProgrammingReference.docx
+++ b/Documents/ProgrammingReference.docx
@@ -4,14 +4,19 @@
   <w:body>
     <w:p>
       <w:pPr>
-        <w:pStyle w:val="Heading1"/>
+        <w:pStyle w:val="ListParagraph"/>
+        <w:numPr>
+          <w:ilvl w:val="0"/>
+          <w:numId w:val="1"/>
+        </w:numPr>
+        <w:ind w:left="284"/>
       </w:pPr>
       <w:r>
         <w:t>AngularJS Tree</w:t>
       </w:r>
     </w:p>
     <w:p>
-      <w:hyperlink r:id="rId5" w:anchor="/basic-example" w:history="1">
+      <w:hyperlink r:id="rId6" w:anchor="/basic-example" w:history="1">
         <w:r>
           <w:rPr>
             <w:rStyle w:val="Hyperlink"/>
@@ -27,7 +32,7 @@
           <w:lang w:eastAsia="en-SG"/>
         </w:rPr>
         <w:drawing>
-          <wp:inline distT="0" distB="0" distL="0" distR="0" wp14:anchorId="517C7FC5" wp14:editId="6CF79518">
+          <wp:inline distT="0" distB="0" distL="0" distR="0" wp14:anchorId="6DB0FC3B" wp14:editId="39C94E5B">
             <wp:extent cx="5731510" cy="2501412"/>
             <wp:effectExtent l="0" t="0" r="2540" b="0"/>
             <wp:docPr id="1" name="Picture 1"/>
@@ -42,7 +47,7 @@
                     <pic:cNvPicPr/>
                   </pic:nvPicPr>
                   <pic:blipFill>
-                    <a:blip r:embed="rId6"/>
+                    <a:blip r:embed="rId7"/>
                     <a:stretch>
                       <a:fillRect/>
                     </a:stretch>
@@ -65,22 +70,122 @@
     </w:p>
     <w:p>
       <w:pPr>
-        <w:pStyle w:val="Heading1"/>
+        <w:pStyle w:val="ListParagraph"/>
+        <w:numPr>
+          <w:ilvl w:val="0"/>
+          <w:numId w:val="1"/>
+        </w:numPr>
+        <w:ind w:left="284"/>
       </w:pPr>
       <w:r>
         <w:t>CRUD Operations Using the Generic Repository Pattern and Unit of Work in MVC</w:t>
       </w:r>
     </w:p>
     <w:p>
+      <w:hyperlink r:id="rId8" w:history="1">
+        <w:r>
+          <w:rPr>
+            <w:rStyle w:val="Hyperlink"/>
+          </w:rPr>
+          <w:t>http://www.codeproject.com/Articles/814768/CRUD-Operations-Using-the-Generic-Repository-Patte</w:t>
+        </w:r>
+      </w:hyperlink>
       <w:r>
-        <w:t>http://www.codep</w:t>
+        <w:tab/>
+      </w:r>
+    </w:p>
+    <w:p>
+      <w:pPr>
+        <w:pStyle w:val="ListParagraph"/>
+        <w:numPr>
+          <w:ilvl w:val="0"/>
+          <w:numId w:val="1"/>
+        </w:numPr>
+        <w:ind w:left="284"/>
+      </w:pPr>
+      <w:r>
+        <w:t>ASP.NET Identity</w:t>
+      </w:r>
+    </w:p>
+    <w:p>
+      <w:pPr>
+        <w:ind w:left="-76"/>
+      </w:pPr>
+      <w:hyperlink r:id="rId9" w:history="1">
+        <w:r>
+          <w:rPr>
+            <w:rStyle w:val="Hyperlink"/>
+          </w:rPr>
+          <w:t>http://www.asp.net/identity</w:t>
+        </w:r>
+      </w:hyperlink>
+      <w:r>
+        <w:t xml:space="preserve"> </w:t>
+      </w:r>
+    </w:p>
+    <w:p>
+      <w:pPr>
+        <w:pStyle w:val="ListParagraph"/>
+        <w:numPr>
+          <w:ilvl w:val="0"/>
+          <w:numId w:val="1"/>
+        </w:numPr>
+        <w:ind w:left="284"/>
+      </w:pPr>
+      <w:r>
+        <w:t xml:space="preserve">Adding ASP.NET Identity to an Empty or Existing Web Forms </w:t>
+      </w:r>
+    </w:p>
+    <w:p>
+      <w:pPr>
+        <w:ind w:left="-76"/>
+      </w:pPr>
+      <w:r>
+        <w:rPr>
+          <w:rStyle w:val="Hyperlink"/>
+        </w:rPr>
+        <w:t>Projecthttp://www.asp.net/identity/overview/getting-started/adding-aspnet-identity-to-an-empty-or-existing-web-forms-project</w:t>
+      </w:r>
+      <w:r>
+        <w:tab/>
+      </w:r>
+    </w:p>
+    <w:p>
+      <w:pPr>
+        <w:pStyle w:val="ListParagraph"/>
+        <w:numPr>
+          <w:ilvl w:val="0"/>
+          <w:numId w:val="1"/>
+        </w:numPr>
+        <w:ind w:left="284"/>
+      </w:pPr>
+      <w:r>
+        <w:t>AngularJS Token Authentication using ASP.NET Web API 2, Owin, and Identity</w:t>
+      </w:r>
+    </w:p>
+    <w:p>
+      <w:pPr>
+        <w:ind w:left="-76"/>
+      </w:pPr>
+      <w:hyperlink r:id="rId10" w:history="1">
+        <w:r>
+          <w:rPr>
+            <w:rStyle w:val="Hyperlink"/>
+          </w:rPr>
+          <w:t>http://bitoftech.net/2014/06/09/angularjs-token-authentication-using-asp-net-web-api-2-owin-asp-net-identity/</w:t>
+        </w:r>
+      </w:hyperlink>
+      <w:r>
+        <w:t xml:space="preserve"> </w:t>
       </w:r>
       <w:bookmarkStart w:id="0" w:name="_GoBack"/>
       <w:bookmarkEnd w:id="0"/>
       <w:r>
-        <w:t>roject.com/Articles/814768/CRUD-Operations-Using-the-Generic-Repository-Patte</w:t>
+        <w:tab/>
       </w:r>
     </w:p>
+    <w:p/>
+    <w:p/>
     <w:sectPr>
       <w:pgSz w:w="11906" w:h="16838"/>
       <w:pgMar w:top="1440" w:right="1440" w:bottom="1440" w:left="1440" w:header="708" w:footer="708" w:gutter="0"/>
@@ -89,6 +194,100 @@
     </w:sectPr>
   </w:body>
 </w:document>
+</file>
+
+<file path=word/numbering.xml><?xml version="1.0" encoding="utf-8"?>
+<w:numbering xmlns:wpc="http://schemas.microsoft.com/office/word/2010/wordprocessingCanvas" xmlns:mc="http://schemas.openxmlformats.org/markup-compatibility/2006" xmlns:o="urn:schemas-microsoft-com:office:office" xmlns:r="http://schemas.openxmlformats.org/officeDocument/2006/relationships" xmlns:m="http://schemas.openxmlformats.org/officeDocument/2006/math" xmlns:v="urn:schemas-microsoft-com:vml" xmlns:wp14="http://schemas.microsoft.com/office/word/2010/wordprocessingDrawing" xmlns:wp="http://schemas.openxmlformats.org/drawingml/2006/wordprocessingDrawing" xmlns:w10="urn:schemas-microsoft-com:office:word" xmlns:w="http://schemas.openxmlformats.org/wordprocessingml/2006/main" xmlns:w14="http://schemas.microsoft.com/office/word/2010/wordml" xmlns:wpg="http://schemas.microsoft.com/office/word/2010/wordprocessingGroup" xmlns:wpi="http://schemas.microsoft.com/office/word/2010/wordprocessingInk" xmlns:wne="http://schemas.microsoft.com/office/word/2006/wordml" xmlns:wps="http://schemas.microsoft.com/office/word/2010/wordprocessingShape" mc:Ignorable="w14 wp14">
+  <w:abstractNum w:abstractNumId="0">
+    <w:nsid w:val="6CA6673B"/>
+    <w:multiLevelType w:val="hybridMultilevel"/>
+    <w:tmpl w:val="191A4944"/>
+    <w:lvl w:ilvl="0" w:tplc="4809000F">
+      <w:start w:val="1"/>
+      <w:numFmt w:val="decimal"/>
+      <w:lvlText w:val="%1."/>
+      <w:lvlJc w:val="left"/>
+      <w:pPr>
+        <w:ind w:left="720" w:hanging="360"/>
+      </w:pPr>
+    </w:lvl>
+    <w:lvl w:ilvl="1" w:tplc="48090019" w:tentative="1">
+      <w:start w:val="1"/>
+      <w:numFmt w:val="lowerLetter"/>
+      <w:lvlText w:val="%2."/>
+      <w:lvlJc w:val="left"/>
+      <w:pPr>
+        <w:ind w:left="1440" w:hanging="360"/>
+      </w:pPr>
+    </w:lvl>
+    <w:lvl w:ilvl="2" w:tplc="4809001B" w:tentative="1">
+      <w:start w:val="1"/>
+      <w:numFmt w:val="lowerRoman"/>
+      <w:lvlText w:val="%3."/>
+      <w:lvlJc w:val="right"/>
+      <w:pPr>
+        <w:ind w:left="2160" w:hanging="180"/>
+      </w:pPr>
+    </w:lvl>
+    <w:lvl w:ilvl="3" w:tplc="4809000F" w:tentative="1">
+      <w:start w:val="1"/>
+      <w:numFmt w:val="decimal"/>
+      <w:lvlText w:val="%4."/>
+      <w:lvlJc w:val="left"/>
+      <w:pPr>
+        <w:ind w:left="2880" w:hanging="360"/>
+      </w:pPr>
+    </w:lvl>
+    <w:lvl w:ilvl="4" w:tplc="48090019" w:tentative="1">
+      <w:start w:val="1"/>
+      <w:numFmt w:val="lowerLetter"/>
+      <w:lvlText w:val="%5."/>
+      <w:lvlJc w:val="left"/>
+      <w:pPr>
+        <w:ind w:left="3600" w:hanging="360"/>
+      </w:pPr>
+    </w:lvl>
+    <w:lvl w:ilvl="5" w:tplc="4809001B" w:tentative="1">
+      <w:start w:val="1"/>
+      <w:numFmt w:val="lowerRoman"/>
+      <w:lvlText w:val="%6."/>
+      <w:lvlJc w:val="right"/>
+      <w:pPr>
+        <w:ind w:left="4320" w:hanging="180"/>
+      </w:pPr>
+    </w:lvl>
+    <w:lvl w:ilvl="6" w:tplc="4809000F" w:tentative="1">
+      <w:start w:val="1"/>
+      <w:numFmt w:val="decimal"/>
+      <w:lvlText w:val="%7."/>
+      <w:lvlJc w:val="left"/>
+      <w:pPr>
+        <w:ind w:left="5040" w:hanging="360"/>
+      </w:pPr>
+    </w:lvl>
+    <w:lvl w:ilvl="7" w:tplc="48090019" w:tentative="1">
+      <w:start w:val="1"/>
+      <w:numFmt w:val="lowerLetter"/>
+      <w:lvlText w:val="%8."/>
+      <w:lvlJc w:val="left"/>
+      <w:pPr>
+        <w:ind w:left="5760" w:hanging="360"/>
+      </w:pPr>
+    </w:lvl>
+    <w:lvl w:ilvl="8" w:tplc="4809001B" w:tentative="1">
+      <w:start w:val="1"/>
+      <w:numFmt w:val="lowerRoman"/>
+      <w:lvlText w:val="%9."/>
+      <w:lvlJc w:val="right"/>
+      <w:pPr>
+        <w:ind w:left="6480" w:hanging="180"/>
+      </w:pPr>
+    </w:lvl>
+  </w:abstractNum>
+  <w:num w:numId="1">
+    <w:abstractNumId w:val="0"/>
+  </w:num>
+</w:numbering>
 </file>
 
 <file path=word/styles.xml><?xml version="1.0" encoding="utf-8"?>
@@ -357,6 +556,17 @@
       <w:szCs w:val="16"/>
     </w:rPr>
   </w:style>
+  <w:style w:type="paragraph" w:styleId="ListParagraph">
+    <w:name w:val="List Paragraph"/>
+    <w:basedOn w:val="Normal"/>
+    <w:uiPriority w:val="34"/>
+    <w:qFormat/>
+    <w:rsid w:val="0062394B"/>
+    <w:pPr>
+      <w:ind w:left="720"/>
+      <w:contextualSpacing/>
+    </w:pPr>
+  </w:style>
 </w:styles>
 </file>
 
@@ -625,6 +835,17 @@
       <w:sz w:val="16"/>
       <w:szCs w:val="16"/>
     </w:rPr>
+  </w:style>
+  <w:style w:type="paragraph" w:styleId="ListParagraph">
+    <w:name w:val="List Paragraph"/>
+    <w:basedOn w:val="Normal"/>
+    <w:uiPriority w:val="34"/>
+    <w:qFormat/>
+    <w:rsid w:val="0062394B"/>
+    <w:pPr>
+      <w:ind w:left="720"/>
+      <w:contextualSpacing/>
+    </w:pPr>
   </w:style>
 </w:styles>
 </file>

</xml_diff>